<commit_message>
Other 2 pillar demo
</commit_message>
<xml_diff>
--- a/wk3-More_C#/Wk3_Notes.docx
+++ b/wk3-More_C#/Wk3_Notes.docx
@@ -127,6 +127,72 @@
         <w:t>The ability of an object to take on many forms</w:t>
       </w:r>
     </w:p>
+    <w:p>
+      <w:pPr>
+        <w:pStyle w:val="ListParagraph"/>
+        <w:numPr>
+          <w:ilvl w:val="0"/>
+          <w:numId w:val="1"/>
+        </w:numPr>
+      </w:pPr>
+      <w:r>
+        <w:t>It allows you to substitute different implementation/behaviors for different needs</w:t>
+      </w:r>
+    </w:p>
+    <w:p>
+      <w:pPr>
+        <w:pStyle w:val="ListParagraph"/>
+        <w:numPr>
+          <w:ilvl w:val="0"/>
+          <w:numId w:val="1"/>
+        </w:numPr>
+      </w:pPr>
+      <w:r>
+        <w:t>It can also be used to add more functionality to pre-existing code</w:t>
+      </w:r>
+    </w:p>
+    <w:p>
+      <w:pPr>
+        <w:pStyle w:val="Heading2"/>
+      </w:pPr>
+      <w:r>
+        <w:t>Method Overriding</w:t>
+      </w:r>
+    </w:p>
+    <w:p>
+      <w:pPr>
+        <w:pStyle w:val="ListParagraph"/>
+        <w:numPr>
+          <w:ilvl w:val="0"/>
+          <w:numId w:val="1"/>
+        </w:numPr>
+      </w:pPr>
+      <w:r>
+        <w:t>When a derived/child class changes the implementation details of a method from the base/parent class</w:t>
+      </w:r>
+    </w:p>
+    <w:p>
+      <w:pPr>
+        <w:pStyle w:val="Heading2"/>
+      </w:pPr>
+      <w:r>
+        <w:t>Method Overloading</w:t>
+      </w:r>
+    </w:p>
+    <w:p>
+      <w:pPr>
+        <w:pStyle w:val="ListParagraph"/>
+        <w:numPr>
+          <w:ilvl w:val="0"/>
+          <w:numId w:val="1"/>
+        </w:numPr>
+      </w:pPr>
+      <w:r>
+        <w:t>When there is multiple method but with different parameters and most of the time, different implementation/behavior details</w:t>
+      </w:r>
+    </w:p>
+    <w:p/>
+    <w:p/>
     <w:sectPr>
       <w:pgSz w:w="12240" w:h="15840"/>
       <w:pgMar w:top="1440" w:right="1440" w:bottom="1440" w:left="1440" w:header="720" w:footer="720" w:gutter="0"/>

</xml_diff>

<commit_message>
Added Search Rest function
</commit_message>
<xml_diff>
--- a/wk3-More_C#/Wk3_Notes.docx
+++ b/wk3-More_C#/Wk3_Notes.docx
@@ -500,6 +500,526 @@
         <w:t>You can create a constructor in an abstract class</w:t>
       </w:r>
     </w:p>
+    <w:p/>
+    <w:p>
+      <w:pPr>
+        <w:pStyle w:val="Heading1"/>
+      </w:pPr>
+      <w:r>
+        <w:t>Access Modifiers</w:t>
+      </w:r>
+    </w:p>
+    <w:p>
+      <w:pPr>
+        <w:pStyle w:val="ListParagraph"/>
+        <w:numPr>
+          <w:ilvl w:val="0"/>
+          <w:numId w:val="1"/>
+        </w:numPr>
+      </w:pPr>
+      <w:r>
+        <w:t>They are a way to restrict access.</w:t>
+      </w:r>
+    </w:p>
+    <w:p>
+      <w:pPr>
+        <w:pStyle w:val="ListParagraph"/>
+        <w:numPr>
+          <w:ilvl w:val="1"/>
+          <w:numId w:val="1"/>
+        </w:numPr>
+      </w:pPr>
+      <w:r>
+        <w:t>If you need a way to not have a method, be inherited from a parent class</w:t>
+      </w:r>
+    </w:p>
+    <w:p>
+      <w:pPr>
+        <w:pStyle w:val="ListParagraph"/>
+        <w:numPr>
+          <w:ilvl w:val="1"/>
+          <w:numId w:val="1"/>
+        </w:numPr>
+      </w:pPr>
+      <w:r>
+        <w:t>If you need a property to only be accessible within the class</w:t>
+      </w:r>
+    </w:p>
+    <w:p>
+      <w:pPr>
+        <w:pStyle w:val="Heading2"/>
+      </w:pPr>
+      <w:r>
+        <w:t>Public</w:t>
+      </w:r>
+    </w:p>
+    <w:p>
+      <w:pPr>
+        <w:pStyle w:val="ListParagraph"/>
+        <w:numPr>
+          <w:ilvl w:val="0"/>
+          <w:numId w:val="1"/>
+        </w:numPr>
+      </w:pPr>
+      <w:r>
+        <w:t>Everything has access to it</w:t>
+      </w:r>
+    </w:p>
+    <w:p>
+      <w:pPr>
+        <w:pStyle w:val="Heading2"/>
+      </w:pPr>
+      <w:r>
+        <w:t>Internal</w:t>
+      </w:r>
+    </w:p>
+    <w:p>
+      <w:pPr>
+        <w:pStyle w:val="ListParagraph"/>
+        <w:numPr>
+          <w:ilvl w:val="0"/>
+          <w:numId w:val="1"/>
+        </w:numPr>
+      </w:pPr>
+      <w:r>
+        <w:t>Access within the class</w:t>
+      </w:r>
+    </w:p>
+    <w:p>
+      <w:pPr>
+        <w:pStyle w:val="ListParagraph"/>
+        <w:numPr>
+          <w:ilvl w:val="0"/>
+          <w:numId w:val="1"/>
+        </w:numPr>
+      </w:pPr>
+      <w:r>
+        <w:t>Access within the child class</w:t>
+      </w:r>
+    </w:p>
+    <w:p>
+      <w:pPr>
+        <w:pStyle w:val="ListParagraph"/>
+        <w:numPr>
+          <w:ilvl w:val="0"/>
+          <w:numId w:val="1"/>
+        </w:numPr>
+      </w:pPr>
+      <w:r>
+        <w:t>Access within the same project/assembly</w:t>
+      </w:r>
+    </w:p>
+    <w:p>
+      <w:pPr>
+        <w:pStyle w:val="ListParagraph"/>
+        <w:numPr>
+          <w:ilvl w:val="0"/>
+          <w:numId w:val="1"/>
+        </w:numPr>
+      </w:pPr>
+      <w:r>
+        <w:t>Default access modifiers for classes</w:t>
+      </w:r>
+    </w:p>
+    <w:p>
+      <w:pPr>
+        <w:pStyle w:val="Heading2"/>
+      </w:pPr>
+      <w:r>
+        <w:t>Protected</w:t>
+      </w:r>
+    </w:p>
+    <w:p>
+      <w:pPr>
+        <w:pStyle w:val="ListParagraph"/>
+        <w:numPr>
+          <w:ilvl w:val="0"/>
+          <w:numId w:val="1"/>
+        </w:numPr>
+      </w:pPr>
+      <w:r>
+        <w:t>Access within the class</w:t>
+      </w:r>
+    </w:p>
+    <w:p>
+      <w:pPr>
+        <w:pStyle w:val="ListParagraph"/>
+        <w:numPr>
+          <w:ilvl w:val="0"/>
+          <w:numId w:val="1"/>
+        </w:numPr>
+      </w:pPr>
+      <w:r>
+        <w:t>Access within the child class</w:t>
+      </w:r>
+    </w:p>
+    <w:p>
+      <w:pPr>
+        <w:pStyle w:val="Heading2"/>
+      </w:pPr>
+      <w:r>
+        <w:t>Private</w:t>
+      </w:r>
+    </w:p>
+    <w:p>
+      <w:pPr>
+        <w:pStyle w:val="ListParagraph"/>
+        <w:numPr>
+          <w:ilvl w:val="0"/>
+          <w:numId w:val="1"/>
+        </w:numPr>
+      </w:pPr>
+      <w:r>
+        <w:t>Access within the class</w:t>
+      </w:r>
+    </w:p>
+    <w:p>
+      <w:pPr>
+        <w:pStyle w:val="ListParagraph"/>
+        <w:numPr>
+          <w:ilvl w:val="0"/>
+          <w:numId w:val="1"/>
+        </w:numPr>
+      </w:pPr>
+      <w:r>
+        <w:lastRenderedPageBreak/>
+        <w:t>This is the default access modifiers for class members (fields, methods, constructor, properties)</w:t>
+      </w:r>
+    </w:p>
+    <w:p/>
+    <w:p>
+      <w:pPr>
+        <w:pStyle w:val="Heading1"/>
+      </w:pPr>
+      <w:r>
+        <w:t>Non-access Modifiers</w:t>
+      </w:r>
+    </w:p>
+    <w:p>
+      <w:pPr>
+        <w:pStyle w:val="Heading2"/>
+      </w:pPr>
+      <w:r>
+        <w:t>Abstract</w:t>
+      </w:r>
+    </w:p>
+    <w:p>
+      <w:pPr>
+        <w:pStyle w:val="ListParagraph"/>
+        <w:numPr>
+          <w:ilvl w:val="0"/>
+          <w:numId w:val="1"/>
+        </w:numPr>
+      </w:pPr>
+      <w:r>
+        <w:t>Enables you to create incomplete implementation of whatever you applied to, and it must be implemented by the child class.</w:t>
+      </w:r>
+    </w:p>
+    <w:p/>
+    <w:p>
+      <w:pPr>
+        <w:pStyle w:val="Heading2"/>
+      </w:pPr>
+      <w:r>
+        <w:t>Static</w:t>
+      </w:r>
+    </w:p>
+    <w:p>
+      <w:pPr>
+        <w:pStyle w:val="ListParagraph"/>
+        <w:numPr>
+          <w:ilvl w:val="0"/>
+          <w:numId w:val="1"/>
+        </w:numPr>
+      </w:pPr>
+      <w:r>
+        <w:t>The class members belong to the class itself rather than a specific object</w:t>
+      </w:r>
+    </w:p>
+    <w:p>
+      <w:pPr>
+        <w:pStyle w:val="ListParagraph"/>
+        <w:numPr>
+          <w:ilvl w:val="1"/>
+          <w:numId w:val="1"/>
+        </w:numPr>
+      </w:pPr>
+      <w:r>
+        <w:t>If one object changes the value of that static field, every object will also change that value.</w:t>
+      </w:r>
+    </w:p>
+    <w:p>
+      <w:pPr>
+        <w:pStyle w:val="ListParagraph"/>
+        <w:numPr>
+          <w:ilvl w:val="0"/>
+          <w:numId w:val="1"/>
+        </w:numPr>
+      </w:pPr>
+      <w:r>
+        <w:t>Static classes cannot be instantiated or inherited; its members must also be static.</w:t>
+      </w:r>
+    </w:p>
+    <w:p/>
+    <w:p>
+      <w:pPr>
+        <w:pStyle w:val="Heading2"/>
+      </w:pPr>
+      <w:r>
+        <w:t>Const</w:t>
+      </w:r>
+    </w:p>
+    <w:p>
+      <w:pPr>
+        <w:pStyle w:val="ListParagraph"/>
+        <w:numPr>
+          <w:ilvl w:val="0"/>
+          <w:numId w:val="1"/>
+        </w:numPr>
+      </w:pPr>
+      <w:r>
+        <w:t>Constant fields may not be modified.</w:t>
+      </w:r>
+    </w:p>
+    <w:p>
+      <w:pPr>
+        <w:pStyle w:val="ListParagraph"/>
+        <w:numPr>
+          <w:ilvl w:val="0"/>
+          <w:numId w:val="1"/>
+        </w:numPr>
+      </w:pPr>
+      <w:r>
+        <w:t>Constants can be numbers, Boolean, values string, null reference.</w:t>
+      </w:r>
+    </w:p>
+    <w:p>
+      <w:pPr>
+        <w:pStyle w:val="ListParagraph"/>
+        <w:numPr>
+          <w:ilvl w:val="0"/>
+          <w:numId w:val="1"/>
+        </w:numPr>
+      </w:pPr>
+      <w:r>
+        <w:t>Don’t create a constant to represent something that will always change in the future.</w:t>
+      </w:r>
+    </w:p>
+    <w:p>
+      <w:pPr>
+        <w:pStyle w:val="ListParagraph"/>
+        <w:numPr>
+          <w:ilvl w:val="0"/>
+          <w:numId w:val="1"/>
+        </w:numPr>
+      </w:pPr>
+      <w:r>
+        <w:rPr>
+          <w:u w:val="single"/>
+        </w:rPr>
+        <w:t>Must be initialized at declaration.</w:t>
+      </w:r>
+    </w:p>
+    <w:p>
+      <w:pPr>
+        <w:pStyle w:val="ListParagraph"/>
+        <w:numPr>
+          <w:ilvl w:val="0"/>
+          <w:numId w:val="1"/>
+        </w:numPr>
+      </w:pPr>
+      <w:r>
+        <w:rPr>
+          <w:u w:val="single"/>
+        </w:rPr>
+        <w:t>They are implicitly static.</w:t>
+      </w:r>
+    </w:p>
+    <w:p/>
+    <w:p>
+      <w:pPr>
+        <w:pStyle w:val="Heading2"/>
+      </w:pPr>
+      <w:proofErr w:type="spellStart"/>
+      <w:r>
+        <w:t>Readonly</w:t>
+      </w:r>
+      <w:proofErr w:type="spellEnd"/>
+    </w:p>
+    <w:p>
+      <w:pPr>
+        <w:pStyle w:val="ListParagraph"/>
+        <w:numPr>
+          <w:ilvl w:val="0"/>
+          <w:numId w:val="1"/>
+        </w:numPr>
+      </w:pPr>
+      <w:r>
+        <w:t>That field can only be instantiated/set a value once</w:t>
+      </w:r>
+    </w:p>
+    <w:p>
+      <w:pPr>
+        <w:pStyle w:val="ListParagraph"/>
+        <w:numPr>
+          <w:ilvl w:val="1"/>
+          <w:numId w:val="1"/>
+        </w:numPr>
+      </w:pPr>
+      <w:r>
+        <w:rPr>
+          <w:u w:val="single"/>
+        </w:rPr>
+        <w:t>Can be instantiated/set a value later</w:t>
+      </w:r>
+      <w:r>
+        <w:t xml:space="preserve"> (mostly inside of a constructor)</w:t>
+      </w:r>
+    </w:p>
+    <w:p/>
+    <w:p>
+      <w:pPr>
+        <w:pStyle w:val="Heading2"/>
+      </w:pPr>
+      <w:r>
+        <w:t>Sealed</w:t>
+      </w:r>
+    </w:p>
+    <w:p>
+      <w:pPr>
+        <w:pStyle w:val="ListParagraph"/>
+        <w:numPr>
+          <w:ilvl w:val="0"/>
+          <w:numId w:val="1"/>
+        </w:numPr>
+      </w:pPr>
+      <w:r>
+        <w:t xml:space="preserve">Sealed classes </w:t>
+      </w:r>
+      <w:r>
+        <w:rPr>
+          <w:u w:val="single"/>
+        </w:rPr>
+        <w:t>cannot be inherited</w:t>
+      </w:r>
+      <w:r>
+        <w:t xml:space="preserve"> by other classes</w:t>
+      </w:r>
+    </w:p>
+    <w:p>
+      <w:pPr>
+        <w:pStyle w:val="ListParagraph"/>
+        <w:numPr>
+          <w:ilvl w:val="0"/>
+          <w:numId w:val="1"/>
+        </w:numPr>
+      </w:pPr>
+      <w:r>
+        <w:t>Sealed methods, properties cannot be inherited by other classes</w:t>
+      </w:r>
+    </w:p>
+    <w:p/>
+    <w:p>
+      <w:pPr>
+        <w:pStyle w:val="Heading2"/>
+      </w:pPr>
+      <w:r>
+        <w:t>Virtual</w:t>
+      </w:r>
+    </w:p>
+    <w:p>
+      <w:pPr>
+        <w:pStyle w:val="ListParagraph"/>
+        <w:numPr>
+          <w:ilvl w:val="0"/>
+          <w:numId w:val="1"/>
+        </w:numPr>
+      </w:pPr>
+      <w:r>
+        <w:t>Allows for a class member to be overridden in the child class</w:t>
+      </w:r>
+    </w:p>
+    <w:p>
+      <w:pPr>
+        <w:pStyle w:val="Heading2"/>
+      </w:pPr>
+      <w:r>
+        <w:t>Override</w:t>
+      </w:r>
+    </w:p>
+    <w:p>
+      <w:pPr>
+        <w:pStyle w:val="ListParagraph"/>
+        <w:numPr>
+          <w:ilvl w:val="0"/>
+          <w:numId w:val="1"/>
+        </w:numPr>
+      </w:pPr>
+      <w:r>
+        <w:t>It will look for the class member in the parent class and checks if the child class overrides that method.</w:t>
+      </w:r>
+    </w:p>
+    <w:p>
+      <w:pPr>
+        <w:pStyle w:val="ListParagraph"/>
+        <w:numPr>
+          <w:ilvl w:val="0"/>
+          <w:numId w:val="1"/>
+        </w:numPr>
+      </w:pPr>
+      <w:r>
+        <w:t>If you put override non-access modifier then that method must override something or else, it will give you an exception.</w:t>
+      </w:r>
+    </w:p>
+    <w:p/>
+    <w:p>
+      <w:pPr>
+        <w:pStyle w:val="Heading2"/>
+      </w:pPr>
+      <w:r>
+        <w:t>Partial</w:t>
+      </w:r>
+    </w:p>
+    <w:p>
+      <w:pPr>
+        <w:pStyle w:val="ListParagraph"/>
+        <w:numPr>
+          <w:ilvl w:val="0"/>
+          <w:numId w:val="1"/>
+        </w:numPr>
+      </w:pPr>
+      <w:r>
+        <w:t>When you split a class into two or more files.</w:t>
+      </w:r>
+    </w:p>
+    <w:p>
+      <w:pPr>
+        <w:pStyle w:val="ListParagraph"/>
+        <w:numPr>
+          <w:ilvl w:val="0"/>
+          <w:numId w:val="1"/>
+        </w:numPr>
+      </w:pPr>
+      <w:r>
+        <w:lastRenderedPageBreak/>
+        <w:t>When you want two or more developers work on the same class in C#.</w:t>
+      </w:r>
+    </w:p>
+    <w:p>
+      <w:pPr>
+        <w:pStyle w:val="ListParagraph"/>
+        <w:numPr>
+          <w:ilvl w:val="0"/>
+          <w:numId w:val="1"/>
+        </w:numPr>
+      </w:pPr>
+      <w:r>
+        <w:t>At compile time, it will “merge” those partial classes into one.</w:t>
+      </w:r>
+    </w:p>
+    <w:p/>
+    <w:p/>
+    <w:p/>
     <w:p/>
     <w:sectPr>
       <w:pgSz w:w="12240" w:h="15840"/>

</xml_diff>